<commit_message>
Made a final report
</commit_message>
<xml_diff>
--- a/Documents/ProjectRequirements.docx
+++ b/Documents/ProjectRequirements.docx
@@ -103,6 +103,7 @@
           <w:color w:val="222222"/>
         </w:rPr>
       </w:pPr>
+      <w:bookmarkStart w:id="0" w:name="_GoBack"/>
       <w:r>
         <w:rPr>
           <w:rFonts w:cs="Arial"/>
@@ -162,48 +163,63 @@
           <w:rFonts w:cs="Arial"/>
           <w:color w:val="222222"/>
         </w:rPr>
-        <w:t xml:space="preserve"> access-control and inventory system which keeps track of which students are certified for which machines, keeps a record of all machines and tools, and allows students and staff to check out tools when needed. The CECS machine shop staff will be administrators with the ability to edit the certificatio</w:t>
+        <w:t xml:space="preserve"> access-control and inventory system which keeps track of which </w:t>
       </w:r>
       <w:r>
         <w:rPr>
           <w:rFonts w:cs="Arial"/>
           <w:color w:val="222222"/>
         </w:rPr>
-        <w:t>n status of users in the system,</w:t>
+        <w:t>users</w:t>
       </w:r>
       <w:r>
         <w:rPr>
           <w:rFonts w:cs="Arial"/>
           <w:color w:val="222222"/>
         </w:rPr>
-        <w:t xml:space="preserve"> remove users, and update the inventory system (add/remove machines/tools from the system). In addition, a log will be kept which details the time in/out for all users, the machines they used, and any tools they checked out.</w:t>
-      </w:r>
-    </w:p>
-    <w:p>
-      <w:pPr>
-        <w:pStyle w:val="NoSpacing"/>
-        <w:ind w:firstLine="720"/>
+        <w:t xml:space="preserve"> are certified for which machines, keeps a record of all machines and tools, and allows students and staff to check out tools when needed. The CECS machine shop staff will be administrators with the ability to edit the certificatio</w:t>
+      </w:r>
+      <w:r>
         <w:rPr>
           <w:rFonts w:cs="Arial"/>
           <w:color w:val="222222"/>
         </w:rPr>
-      </w:pPr>
-    </w:p>
-    <w:p>
-      <w:pPr>
-        <w:pStyle w:val="NoSpacing"/>
-        <w:rPr>
-          <w:b/>
-        </w:rPr>
-      </w:pPr>
+        <w:t>n status of users in the system,</w:t>
+      </w:r>
       <w:r>
         <w:rPr>
           <w:rFonts w:cs="Arial"/>
           <w:color w:val="222222"/>
         </w:rPr>
+        <w:t xml:space="preserve"> remove users, and update the inventory system (add/remove machines/tools from the system). In addition, a log will be kept which details the time in/out for all users, the machines they used, and any tools they checked out.</w:t>
+      </w:r>
+    </w:p>
+    <w:p>
+      <w:pPr>
+        <w:pStyle w:val="NoSpacing"/>
+        <w:ind w:firstLine="720"/>
+        <w:rPr>
+          <w:rFonts w:cs="Arial"/>
+          <w:color w:val="222222"/>
+        </w:rPr>
+      </w:pPr>
+    </w:p>
+    <w:p>
+      <w:pPr>
+        <w:pStyle w:val="NoSpacing"/>
+        <w:rPr>
+          <w:b/>
+        </w:rPr>
+      </w:pPr>
+      <w:r>
+        <w:rPr>
+          <w:rFonts w:cs="Arial"/>
+          <w:color w:val="222222"/>
+        </w:rPr>
         <w:t>Our software will help create a safer and more organized environment in the machine shop by keeping track of machine safety certifications and allowing the machine shop staff to have fast and accurate access to certification information and the inventory database.</w:t>
       </w:r>
     </w:p>
+    <w:bookmarkEnd w:id="0"/>
     <w:p>
       <w:pPr>
         <w:pStyle w:val="NoSpacing"/>
@@ -265,13 +281,8 @@
           <w:numId w:val="3"/>
         </w:numPr>
       </w:pPr>
-      <w:proofErr w:type="spellStart"/>
-      <w:r>
-        <w:t>Blastercard</w:t>
-      </w:r>
-      <w:proofErr w:type="spellEnd"/>
-      <w:r>
-        <w:t xml:space="preserve"> Login / Logout</w:t>
+      <w:r>
+        <w:t>Blastercard Login / Logout</w:t>
       </w:r>
     </w:p>
     <w:p>
@@ -418,7 +429,7 @@
         </w:numPr>
       </w:pPr>
       <w:r>
-        <w:t xml:space="preserve">Add / Remove Certifications </w:t>
+        <w:t>Update each user’s machine certification status</w:t>
       </w:r>
     </w:p>
     <w:p>
@@ -432,6 +443,9 @@
       <w:r>
         <w:t>Lock Out User</w:t>
       </w:r>
+      <w:r>
+        <w:t>s</w:t>
+      </w:r>
     </w:p>
     <w:p>
       <w:pPr>
@@ -466,7 +480,7 @@
         </w:numPr>
       </w:pPr>
       <w:r>
-        <w:t>View All Machines</w:t>
+        <w:t>Filter log by date, user, tool, machine, locked users</w:t>
       </w:r>
     </w:p>
     <w:p>
@@ -478,19 +492,7 @@
         </w:numPr>
       </w:pPr>
       <w:r>
-        <w:t>View All Tools</w:t>
-      </w:r>
-    </w:p>
-    <w:p>
-      <w:pPr>
-        <w:pStyle w:val="NoSpacing"/>
-        <w:numPr>
-          <w:ilvl w:val="2"/>
-          <w:numId w:val="3"/>
-        </w:numPr>
-      </w:pPr>
-      <w:r>
-        <w:t>View All Users</w:t>
+        <w:t>Generate statistics for each report generated</w:t>
       </w:r>
     </w:p>
     <w:p>
@@ -570,6 +572,7 @@
           <w:b/>
           <w:sz w:val="24"/>
         </w:rPr>
+        <w:lastRenderedPageBreak/>
         <w:t xml:space="preserve">Potential </w:t>
       </w:r>
       <w:r>
@@ -821,8 +824,6 @@
             <w:r>
               <w:t>Server / Database  Backup</w:t>
             </w:r>
-            <w:bookmarkStart w:id="0" w:name="_GoBack"/>
-            <w:bookmarkEnd w:id="0"/>
           </w:p>
         </w:tc>
       </w:tr>
@@ -885,15 +886,7 @@
               <w:pStyle w:val="NoSpacing"/>
             </w:pPr>
             <w:r>
-              <w:t xml:space="preserve">Access to </w:t>
-            </w:r>
-            <w:proofErr w:type="spellStart"/>
-            <w:r>
-              <w:t>Blastercard</w:t>
-            </w:r>
-            <w:proofErr w:type="spellEnd"/>
-            <w:r>
-              <w:t xml:space="preserve"> Data may be denied</w:t>
+              <w:t>Access to Blastercard Data may be denied</w:t>
             </w:r>
           </w:p>
         </w:tc>
@@ -1095,15 +1088,7 @@
               <w:pStyle w:val="NoSpacing"/>
             </w:pPr>
             <w:r>
-              <w:t xml:space="preserve">Minimal </w:t>
-            </w:r>
-            <w:proofErr w:type="spellStart"/>
-            <w:r>
-              <w:t>MongoDB</w:t>
-            </w:r>
-            <w:proofErr w:type="spellEnd"/>
-            <w:r>
-              <w:t xml:space="preserve"> Experience</w:t>
+              <w:t>Minimal MongoDB Experience</w:t>
             </w:r>
           </w:p>
         </w:tc>
@@ -2451,7 +2436,7 @@
 </file>
 
 <file path=customXml/itemProps1.xml><?xml version="1.0" encoding="utf-8"?>
-<ds:datastoreItem xmlns:ds="http://schemas.openxmlformats.org/officeDocument/2006/customXml" ds:itemID="{A44254A0-896B-40DA-A9EF-47A698C2E316}">
+<ds:datastoreItem xmlns:ds="http://schemas.openxmlformats.org/officeDocument/2006/customXml" ds:itemID="{1BF393DB-4604-4A78-BCC7-1B3F29814146}">
   <ds:schemaRefs>
     <ds:schemaRef ds:uri="http://schemas.openxmlformats.org/officeDocument/2006/bibliography"/>
   </ds:schemaRefs>

</xml_diff>